<commit_message>
some bugs fixed + bash script added
</commit_message>
<xml_diff>
--- a/conversion-service/template/template.docx
+++ b/conversion-service/template/template.docx
@@ -303,8 +303,8 @@
       </w:tblPr>
       <w:tblGrid>
         <w:gridCol w:w="2863"/>
-        <w:gridCol w:w="2437"/>
-        <w:gridCol w:w="3716"/>
+        <w:gridCol w:w="2439"/>
+        <w:gridCol w:w="3714"/>
       </w:tblGrid>
       <w:tr>
         <w:tc>
@@ -450,6 +450,46 @@
               <w:t>{Question}</w:t>
             </w:r>
           </w:p>
+          <w:p>
+            <w:pPr>
+              <w:numPr>
+                <w:ilvl w:val="0"/>
+                <w:numId w:val="0"/>
+              </w:numPr>
+              <w:rPr>
+                <w:lang w:val="en-US"/>
+              </w:rPr>
+            </w:pPr>
+            <w:r>
+              <w:rPr>
+                <w:lang w:val="en-US"/>
+              </w:rPr>
+              <w:t>{#Options}</w:t>
+            </w:r>
+          </w:p>
+          <w:p>
+            <w:pPr>
+              <w:numPr>
+                <w:ilvl w:val="0"/>
+                <w:numId w:val="0"/>
+              </w:numPr>
+              <w:rPr>
+                <w:lang w:val="en-US"/>
+              </w:rPr>
+            </w:pPr>
+            <w:r>
+              <w:rPr>
+                <w:lang w:val="en-US"/>
+              </w:rPr>
+              <w:t>{num}. {opt}</w:t>
+            </w:r>
+            <w:r>
+              <w:rPr>
+                <w:lang w:val="en-US"/>
+              </w:rPr>
+              <w:t>{/}</w:t>
+            </w:r>
+          </w:p>
         </w:tc>
         <w:tc>
           <w:tcPr>
@@ -613,6 +653,7 @@
       </w:pPr>
     </w:p>
     <w:sectPr>
+      <w:footerReference w:type="default" r:id="rId7"/>
       <w:pgSz w:w="11906" w:h="16838"/>
       <w:pgMar w:top="1440" w:right="1440" w:bottom="1440" w:left="1440" w:header="708" w:footer="708" w:gutter="0"/>
       <w:cols w:space="708"/>
@@ -647,6 +688,65 @@
 </w:endnotes>
 </file>
 
+<file path=word/footer1.xml><?xml version="1.0" encoding="utf-8"?>
+<w:ftr xmlns:wpc="http://schemas.microsoft.com/office/word/2010/wordprocessingCanvas" xmlns:cx="http://schemas.microsoft.com/office/drawing/2014/chartex" xmlns:cx1="http://schemas.microsoft.com/office/drawing/2015/9/8/chartex" xmlns:cx2="http://schemas.microsoft.com/office/drawing/2015/10/21/chartex" xmlns:cx3="http://schemas.microsoft.com/office/drawing/2016/5/9/chartex" xmlns:cx4="http://schemas.microsoft.com/office/drawing/2016/5/10/chartex" xmlns:cx5="http://schemas.microsoft.com/office/drawing/2016/5/11/chartex" xmlns:cx6="http://schemas.microsoft.com/office/drawing/2016/5/12/chartex" xmlns:cx7="http://schemas.microsoft.com/office/drawing/2016/5/13/chartex" xmlns:cx8="http://schemas.microsoft.com/office/drawing/2016/5/14/chartex" xmlns:mc="http://schemas.openxmlformats.org/markup-compatibility/2006" xmlns:aink="http://schemas.microsoft.com/office/drawing/2016/ink" xmlns:am3d="http://schemas.microsoft.com/office/drawing/2017/model3d" xmlns:o="urn:schemas-microsoft-com:office:office" xmlns:oel="http://schemas.microsoft.com/office/2019/extlst" xmlns:r="http://schemas.openxmlformats.org/officeDocument/2006/relationships" xmlns:m="http://schemas.openxmlformats.org/officeDocument/2006/math" xmlns:v="urn:schemas-microsoft-com:vml" xmlns:wp14="http://schemas.microsoft.com/office/word/2010/wordprocessingDrawing" xmlns:wp="http://schemas.openxmlformats.org/drawingml/2006/wordprocessingDrawing" xmlns:w10="urn:schemas-microsoft-com:office:word" xmlns:w="http://schemas.openxmlformats.org/wordprocessingml/2006/main" xmlns:w14="http://schemas.microsoft.com/office/word/2010/wordml" xmlns:w15="http://schemas.microsoft.com/office/word/2012/wordml" xmlns:w16cex="http://schemas.microsoft.com/office/word/2018/wordml/cex" xmlns:w16cid="http://schemas.microsoft.com/office/word/2016/wordml/cid" xmlns:w16="http://schemas.microsoft.com/office/word/2018/wordml" xmlns:w16sdtdh="http://schemas.microsoft.com/office/word/2020/wordml/sdtdatahash" xmlns:w16se="http://schemas.microsoft.com/office/word/2015/wordml/symex" xmlns:wpg="http://schemas.microsoft.com/office/word/2010/wordprocessingGroup" xmlns:wpi="http://schemas.microsoft.com/office/word/2010/wordprocessingInk" xmlns:wne="http://schemas.microsoft.com/office/word/2006/wordml" xmlns:wps="http://schemas.microsoft.com/office/word/2010/wordprocessingShape" mc:Ignorable="w14 w15 w16se w16cid w16 w16cex w16sdtdh wp14">
+  <w:p>
+    <w:pPr>
+      <w:numPr>
+        <w:ilvl w:val="0"/>
+        <w:numId w:val="0"/>
+      </w:numPr>
+    </w:pPr>
+  </w:p>
+  <w:p>
+    <w:pPr>
+      <w:numPr>
+        <w:ilvl w:val="0"/>
+        <w:numId w:val="0"/>
+      </w:numPr>
+      <w:ind w:left="7920"/>
+      <w:rPr>
+        <w:i/>
+        <w:iCs/>
+        <w:sz w:val="20"/>
+        <w:szCs w:val="20"/>
+      </w:rPr>
+    </w:pPr>
+    <w:r>
+      <w:rPr>
+        <w:i/>
+        <w:iCs/>
+        <w:sz w:val="20"/>
+        <w:szCs w:val="20"/>
+        <w:lang w:val="en-US"/>
+      </w:rPr>
+      <w:t xml:space="preserve">       </w:t>
+    </w:r>
+    <w:r>
+      <w:rPr>
+        <w:i/>
+        <w:iCs/>
+        <w:color w:val="808080" w:themeColor="background1" w:themeShade="80"/>
+        <w:sz w:val="20"/>
+        <w:szCs w:val="20"/>
+        <w:lang w:val="en-US"/>
+      </w:rPr>
+      <w:t xml:space="preserve"> </w:t>
+    </w:r>
+    <w:r>
+      <w:rPr>
+        <w:i/>
+        <w:iCs/>
+        <w:color w:val="808080" w:themeColor="background1" w:themeShade="80"/>
+        <w:sz w:val="20"/>
+        <w:szCs w:val="20"/>
+      </w:rPr>
+      <w:t>СПБПУ</w:t>
+    </w:r>
+  </w:p>
+</w:ftr>
+</file>
+
 <file path=word/footnotes.xml><?xml version="1.0" encoding="utf-8"?>
 <w:footnotes xmlns:wpc="http://schemas.microsoft.com/office/word/2010/wordprocessingCanvas" xmlns:cx="http://schemas.microsoft.com/office/drawing/2014/chartex" xmlns:cx1="http://schemas.microsoft.com/office/drawing/2015/9/8/chartex" xmlns:cx2="http://schemas.microsoft.com/office/drawing/2015/10/21/chartex" xmlns:cx3="http://schemas.microsoft.com/office/drawing/2016/5/9/chartex" xmlns:cx4="http://schemas.microsoft.com/office/drawing/2016/5/10/chartex" xmlns:cx5="http://schemas.microsoft.com/office/drawing/2016/5/11/chartex" xmlns:cx6="http://schemas.microsoft.com/office/drawing/2016/5/12/chartex" xmlns:cx7="http://schemas.microsoft.com/office/drawing/2016/5/13/chartex" xmlns:cx8="http://schemas.microsoft.com/office/drawing/2016/5/14/chartex" xmlns:mc="http://schemas.openxmlformats.org/markup-compatibility/2006" xmlns:aink="http://schemas.microsoft.com/office/drawing/2016/ink" xmlns:am3d="http://schemas.microsoft.com/office/drawing/2017/model3d" xmlns:o="urn:schemas-microsoft-com:office:office" xmlns:oel="http://schemas.microsoft.com/office/2019/extlst" xmlns:r="http://schemas.openxmlformats.org/officeDocument/2006/relationships" xmlns:m="http://schemas.openxmlformats.org/officeDocument/2006/math" xmlns:v="urn:schemas-microsoft-com:vml" xmlns:wp14="http://schemas.microsoft.com/office/word/2010/wordprocessingDrawing" xmlns:wp="http://schemas.openxmlformats.org/drawingml/2006/wordprocessingDrawing" xmlns:w10="urn:schemas-microsoft-com:office:word" xmlns:w="http://schemas.openxmlformats.org/wordprocessingml/2006/main" xmlns:w14="http://schemas.microsoft.com/office/word/2010/wordml" xmlns:w15="http://schemas.microsoft.com/office/word/2012/wordml" xmlns:w16cex="http://schemas.microsoft.com/office/word/2018/wordml/cex" xmlns:w16cid="http://schemas.microsoft.com/office/word/2016/wordml/cid" xmlns:w16="http://schemas.microsoft.com/office/word/2018/wordml" xmlns:w16sdtdh="http://schemas.microsoft.com/office/word/2020/wordml/sdtdatahash" xmlns:w16se="http://schemas.microsoft.com/office/word/2015/wordml/symex" xmlns:wpg="http://schemas.microsoft.com/office/word/2010/wordprocessingGroup" xmlns:wpi="http://schemas.microsoft.com/office/word/2010/wordprocessingInk" xmlns:wne="http://schemas.microsoft.com/office/word/2006/wordml" xmlns:wps="http://schemas.microsoft.com/office/word/2010/wordprocessingShape" mc:Ignorable="w14 w15 w16se w16cid w16 w16cex w16sdtdh wp14">
   <w:footnote w:type="separator" w:id="-1">
@@ -762,6 +862,92 @@
     </w:lvl>
   </w:abstractNum>
   <w:abstractNum w:abstractNumId="1" w15:restartNumberingAfterBreak="0">
+    <w:nsid w:val="1863529D"/>
+    <w:multiLevelType w:val="hybridMultilevel"/>
+    <w:tmpl w:val="55CE1F2C"/>
+    <w:lvl w:ilvl="0" w:tplc="08090015">
+      <w:start w:val="1"/>
+      <w:numFmt w:val="upperLetter"/>
+      <w:lvlText w:val="%1."/>
+      <w:lvlJc w:val="left"/>
+      <w:pPr>
+        <w:ind w:left="720" w:hanging="360"/>
+      </w:pPr>
+    </w:lvl>
+    <w:lvl w:ilvl="1" w:tplc="08090019" w:tentative="1">
+      <w:start w:val="1"/>
+      <w:numFmt w:val="lowerLetter"/>
+      <w:lvlText w:val="%2."/>
+      <w:lvlJc w:val="left"/>
+      <w:pPr>
+        <w:ind w:left="1440" w:hanging="360"/>
+      </w:pPr>
+    </w:lvl>
+    <w:lvl w:ilvl="2" w:tplc="0809001B" w:tentative="1">
+      <w:start w:val="1"/>
+      <w:numFmt w:val="lowerRoman"/>
+      <w:lvlText w:val="%3."/>
+      <w:lvlJc w:val="right"/>
+      <w:pPr>
+        <w:ind w:left="2160" w:hanging="180"/>
+      </w:pPr>
+    </w:lvl>
+    <w:lvl w:ilvl="3" w:tplc="0809000F" w:tentative="1">
+      <w:start w:val="1"/>
+      <w:numFmt w:val="decimal"/>
+      <w:lvlText w:val="%4."/>
+      <w:lvlJc w:val="left"/>
+      <w:pPr>
+        <w:ind w:left="2880" w:hanging="360"/>
+      </w:pPr>
+    </w:lvl>
+    <w:lvl w:ilvl="4" w:tplc="08090019" w:tentative="1">
+      <w:start w:val="1"/>
+      <w:numFmt w:val="lowerLetter"/>
+      <w:lvlText w:val="%5."/>
+      <w:lvlJc w:val="left"/>
+      <w:pPr>
+        <w:ind w:left="3600" w:hanging="360"/>
+      </w:pPr>
+    </w:lvl>
+    <w:lvl w:ilvl="5" w:tplc="0809001B" w:tentative="1">
+      <w:start w:val="1"/>
+      <w:numFmt w:val="lowerRoman"/>
+      <w:lvlText w:val="%6."/>
+      <w:lvlJc w:val="right"/>
+      <w:pPr>
+        <w:ind w:left="4320" w:hanging="180"/>
+      </w:pPr>
+    </w:lvl>
+    <w:lvl w:ilvl="6" w:tplc="0809000F" w:tentative="1">
+      <w:start w:val="1"/>
+      <w:numFmt w:val="decimal"/>
+      <w:lvlText w:val="%7."/>
+      <w:lvlJc w:val="left"/>
+      <w:pPr>
+        <w:ind w:left="5040" w:hanging="360"/>
+      </w:pPr>
+    </w:lvl>
+    <w:lvl w:ilvl="7" w:tplc="08090019" w:tentative="1">
+      <w:start w:val="1"/>
+      <w:numFmt w:val="lowerLetter"/>
+      <w:lvlText w:val="%8."/>
+      <w:lvlJc w:val="left"/>
+      <w:pPr>
+        <w:ind w:left="5760" w:hanging="360"/>
+      </w:pPr>
+    </w:lvl>
+    <w:lvl w:ilvl="8" w:tplc="0809001B" w:tentative="1">
+      <w:start w:val="1"/>
+      <w:numFmt w:val="lowerRoman"/>
+      <w:lvlText w:val="%9."/>
+      <w:lvlJc w:val="right"/>
+      <w:pPr>
+        <w:ind w:left="6480" w:hanging="180"/>
+      </w:pPr>
+    </w:lvl>
+  </w:abstractNum>
+  <w:abstractNum w:abstractNumId="2" w15:restartNumberingAfterBreak="0">
     <w:nsid w:val="1CBD294F"/>
     <w:multiLevelType w:val="hybridMultilevel"/>
     <w:tmpl w:val="D4DEE49E"/>
@@ -847,7 +1033,7 @@
       </w:pPr>
     </w:lvl>
   </w:abstractNum>
-  <w:abstractNum w:abstractNumId="2" w15:restartNumberingAfterBreak="0">
+  <w:abstractNum w:abstractNumId="3" w15:restartNumberingAfterBreak="0">
     <w:nsid w:val="25AB5C92"/>
     <w:multiLevelType w:val="hybridMultilevel"/>
     <w:tmpl w:val="36D6006E"/>
@@ -933,7 +1119,179 @@
       </w:pPr>
     </w:lvl>
   </w:abstractNum>
-  <w:abstractNum w:abstractNumId="3" w15:restartNumberingAfterBreak="0">
+  <w:abstractNum w:abstractNumId="4" w15:restartNumberingAfterBreak="0">
+    <w:nsid w:val="2C015937"/>
+    <w:multiLevelType w:val="hybridMultilevel"/>
+    <w:tmpl w:val="55CE1F2C"/>
+    <w:lvl w:ilvl="0" w:tplc="FFFFFFFF">
+      <w:start w:val="1"/>
+      <w:numFmt w:val="upperLetter"/>
+      <w:lvlText w:val="%1."/>
+      <w:lvlJc w:val="left"/>
+      <w:pPr>
+        <w:ind w:left="720" w:hanging="360"/>
+      </w:pPr>
+    </w:lvl>
+    <w:lvl w:ilvl="1" w:tplc="FFFFFFFF" w:tentative="1">
+      <w:start w:val="1"/>
+      <w:numFmt w:val="lowerLetter"/>
+      <w:lvlText w:val="%2."/>
+      <w:lvlJc w:val="left"/>
+      <w:pPr>
+        <w:ind w:left="1440" w:hanging="360"/>
+      </w:pPr>
+    </w:lvl>
+    <w:lvl w:ilvl="2" w:tplc="FFFFFFFF" w:tentative="1">
+      <w:start w:val="1"/>
+      <w:numFmt w:val="lowerRoman"/>
+      <w:lvlText w:val="%3."/>
+      <w:lvlJc w:val="right"/>
+      <w:pPr>
+        <w:ind w:left="2160" w:hanging="180"/>
+      </w:pPr>
+    </w:lvl>
+    <w:lvl w:ilvl="3" w:tplc="FFFFFFFF" w:tentative="1">
+      <w:start w:val="1"/>
+      <w:numFmt w:val="decimal"/>
+      <w:lvlText w:val="%4."/>
+      <w:lvlJc w:val="left"/>
+      <w:pPr>
+        <w:ind w:left="2880" w:hanging="360"/>
+      </w:pPr>
+    </w:lvl>
+    <w:lvl w:ilvl="4" w:tplc="FFFFFFFF" w:tentative="1">
+      <w:start w:val="1"/>
+      <w:numFmt w:val="lowerLetter"/>
+      <w:lvlText w:val="%5."/>
+      <w:lvlJc w:val="left"/>
+      <w:pPr>
+        <w:ind w:left="3600" w:hanging="360"/>
+      </w:pPr>
+    </w:lvl>
+    <w:lvl w:ilvl="5" w:tplc="FFFFFFFF" w:tentative="1">
+      <w:start w:val="1"/>
+      <w:numFmt w:val="lowerRoman"/>
+      <w:lvlText w:val="%6."/>
+      <w:lvlJc w:val="right"/>
+      <w:pPr>
+        <w:ind w:left="4320" w:hanging="180"/>
+      </w:pPr>
+    </w:lvl>
+    <w:lvl w:ilvl="6" w:tplc="FFFFFFFF" w:tentative="1">
+      <w:start w:val="1"/>
+      <w:numFmt w:val="decimal"/>
+      <w:lvlText w:val="%7."/>
+      <w:lvlJc w:val="left"/>
+      <w:pPr>
+        <w:ind w:left="5040" w:hanging="360"/>
+      </w:pPr>
+    </w:lvl>
+    <w:lvl w:ilvl="7" w:tplc="FFFFFFFF" w:tentative="1">
+      <w:start w:val="1"/>
+      <w:numFmt w:val="lowerLetter"/>
+      <w:lvlText w:val="%8."/>
+      <w:lvlJc w:val="left"/>
+      <w:pPr>
+        <w:ind w:left="5760" w:hanging="360"/>
+      </w:pPr>
+    </w:lvl>
+    <w:lvl w:ilvl="8" w:tplc="FFFFFFFF" w:tentative="1">
+      <w:start w:val="1"/>
+      <w:numFmt w:val="lowerRoman"/>
+      <w:lvlText w:val="%9."/>
+      <w:lvlJc w:val="right"/>
+      <w:pPr>
+        <w:ind w:left="6480" w:hanging="180"/>
+      </w:pPr>
+    </w:lvl>
+  </w:abstractNum>
+  <w:abstractNum w:abstractNumId="5" w15:restartNumberingAfterBreak="0">
+    <w:nsid w:val="4DB73769"/>
+    <w:multiLevelType w:val="hybridMultilevel"/>
+    <w:tmpl w:val="55CE1F2C"/>
+    <w:lvl w:ilvl="0" w:tplc="FFFFFFFF">
+      <w:start w:val="1"/>
+      <w:numFmt w:val="upperLetter"/>
+      <w:lvlText w:val="%1."/>
+      <w:lvlJc w:val="left"/>
+      <w:pPr>
+        <w:ind w:left="720" w:hanging="360"/>
+      </w:pPr>
+    </w:lvl>
+    <w:lvl w:ilvl="1" w:tplc="FFFFFFFF" w:tentative="1">
+      <w:start w:val="1"/>
+      <w:numFmt w:val="lowerLetter"/>
+      <w:lvlText w:val="%2."/>
+      <w:lvlJc w:val="left"/>
+      <w:pPr>
+        <w:ind w:left="1440" w:hanging="360"/>
+      </w:pPr>
+    </w:lvl>
+    <w:lvl w:ilvl="2" w:tplc="FFFFFFFF" w:tentative="1">
+      <w:start w:val="1"/>
+      <w:numFmt w:val="lowerRoman"/>
+      <w:lvlText w:val="%3."/>
+      <w:lvlJc w:val="right"/>
+      <w:pPr>
+        <w:ind w:left="2160" w:hanging="180"/>
+      </w:pPr>
+    </w:lvl>
+    <w:lvl w:ilvl="3" w:tplc="FFFFFFFF" w:tentative="1">
+      <w:start w:val="1"/>
+      <w:numFmt w:val="decimal"/>
+      <w:lvlText w:val="%4."/>
+      <w:lvlJc w:val="left"/>
+      <w:pPr>
+        <w:ind w:left="2880" w:hanging="360"/>
+      </w:pPr>
+    </w:lvl>
+    <w:lvl w:ilvl="4" w:tplc="FFFFFFFF" w:tentative="1">
+      <w:start w:val="1"/>
+      <w:numFmt w:val="lowerLetter"/>
+      <w:lvlText w:val="%5."/>
+      <w:lvlJc w:val="left"/>
+      <w:pPr>
+        <w:ind w:left="3600" w:hanging="360"/>
+      </w:pPr>
+    </w:lvl>
+    <w:lvl w:ilvl="5" w:tplc="FFFFFFFF" w:tentative="1">
+      <w:start w:val="1"/>
+      <w:numFmt w:val="lowerRoman"/>
+      <w:lvlText w:val="%6."/>
+      <w:lvlJc w:val="right"/>
+      <w:pPr>
+        <w:ind w:left="4320" w:hanging="180"/>
+      </w:pPr>
+    </w:lvl>
+    <w:lvl w:ilvl="6" w:tplc="FFFFFFFF" w:tentative="1">
+      <w:start w:val="1"/>
+      <w:numFmt w:val="decimal"/>
+      <w:lvlText w:val="%7."/>
+      <w:lvlJc w:val="left"/>
+      <w:pPr>
+        <w:ind w:left="5040" w:hanging="360"/>
+      </w:pPr>
+    </w:lvl>
+    <w:lvl w:ilvl="7" w:tplc="FFFFFFFF" w:tentative="1">
+      <w:start w:val="1"/>
+      <w:numFmt w:val="lowerLetter"/>
+      <w:lvlText w:val="%8."/>
+      <w:lvlJc w:val="left"/>
+      <w:pPr>
+        <w:ind w:left="5760" w:hanging="360"/>
+      </w:pPr>
+    </w:lvl>
+    <w:lvl w:ilvl="8" w:tplc="FFFFFFFF" w:tentative="1">
+      <w:start w:val="1"/>
+      <w:numFmt w:val="lowerRoman"/>
+      <w:lvlText w:val="%9."/>
+      <w:lvlJc w:val="right"/>
+      <w:pPr>
+        <w:ind w:left="6480" w:hanging="180"/>
+      </w:pPr>
+    </w:lvl>
+  </w:abstractNum>
+  <w:abstractNum w:abstractNumId="6" w15:restartNumberingAfterBreak="0">
     <w:nsid w:val="5B021CB7"/>
     <w:multiLevelType w:val="hybridMultilevel"/>
     <w:tmpl w:val="17649D80"/>
@@ -1019,7 +1377,7 @@
       </w:pPr>
     </w:lvl>
   </w:abstractNum>
-  <w:abstractNum w:abstractNumId="4" w15:restartNumberingAfterBreak="0">
+  <w:abstractNum w:abstractNumId="7" w15:restartNumberingAfterBreak="0">
     <w:nsid w:val="5EFD4DD5"/>
     <w:multiLevelType w:val="hybridMultilevel"/>
     <w:tmpl w:val="3A986A24"/>
@@ -1105,7 +1463,93 @@
       </w:pPr>
     </w:lvl>
   </w:abstractNum>
-  <w:abstractNum w:abstractNumId="5" w15:restartNumberingAfterBreak="0">
+  <w:abstractNum w:abstractNumId="8" w15:restartNumberingAfterBreak="0">
+    <w:nsid w:val="6EDC5045"/>
+    <w:multiLevelType w:val="hybridMultilevel"/>
+    <w:tmpl w:val="55CE1F2C"/>
+    <w:lvl w:ilvl="0" w:tplc="FFFFFFFF">
+      <w:start w:val="1"/>
+      <w:numFmt w:val="upperLetter"/>
+      <w:lvlText w:val="%1."/>
+      <w:lvlJc w:val="left"/>
+      <w:pPr>
+        <w:ind w:left="720" w:hanging="360"/>
+      </w:pPr>
+    </w:lvl>
+    <w:lvl w:ilvl="1" w:tplc="FFFFFFFF" w:tentative="1">
+      <w:start w:val="1"/>
+      <w:numFmt w:val="lowerLetter"/>
+      <w:lvlText w:val="%2."/>
+      <w:lvlJc w:val="left"/>
+      <w:pPr>
+        <w:ind w:left="1440" w:hanging="360"/>
+      </w:pPr>
+    </w:lvl>
+    <w:lvl w:ilvl="2" w:tplc="FFFFFFFF" w:tentative="1">
+      <w:start w:val="1"/>
+      <w:numFmt w:val="lowerRoman"/>
+      <w:lvlText w:val="%3."/>
+      <w:lvlJc w:val="right"/>
+      <w:pPr>
+        <w:ind w:left="2160" w:hanging="180"/>
+      </w:pPr>
+    </w:lvl>
+    <w:lvl w:ilvl="3" w:tplc="FFFFFFFF" w:tentative="1">
+      <w:start w:val="1"/>
+      <w:numFmt w:val="decimal"/>
+      <w:lvlText w:val="%4."/>
+      <w:lvlJc w:val="left"/>
+      <w:pPr>
+        <w:ind w:left="2880" w:hanging="360"/>
+      </w:pPr>
+    </w:lvl>
+    <w:lvl w:ilvl="4" w:tplc="FFFFFFFF" w:tentative="1">
+      <w:start w:val="1"/>
+      <w:numFmt w:val="lowerLetter"/>
+      <w:lvlText w:val="%5."/>
+      <w:lvlJc w:val="left"/>
+      <w:pPr>
+        <w:ind w:left="3600" w:hanging="360"/>
+      </w:pPr>
+    </w:lvl>
+    <w:lvl w:ilvl="5" w:tplc="FFFFFFFF" w:tentative="1">
+      <w:start w:val="1"/>
+      <w:numFmt w:val="lowerRoman"/>
+      <w:lvlText w:val="%6."/>
+      <w:lvlJc w:val="right"/>
+      <w:pPr>
+        <w:ind w:left="4320" w:hanging="180"/>
+      </w:pPr>
+    </w:lvl>
+    <w:lvl w:ilvl="6" w:tplc="FFFFFFFF" w:tentative="1">
+      <w:start w:val="1"/>
+      <w:numFmt w:val="decimal"/>
+      <w:lvlText w:val="%7."/>
+      <w:lvlJc w:val="left"/>
+      <w:pPr>
+        <w:ind w:left="5040" w:hanging="360"/>
+      </w:pPr>
+    </w:lvl>
+    <w:lvl w:ilvl="7" w:tplc="FFFFFFFF" w:tentative="1">
+      <w:start w:val="1"/>
+      <w:numFmt w:val="lowerLetter"/>
+      <w:lvlText w:val="%8."/>
+      <w:lvlJc w:val="left"/>
+      <w:pPr>
+        <w:ind w:left="5760" w:hanging="360"/>
+      </w:pPr>
+    </w:lvl>
+    <w:lvl w:ilvl="8" w:tplc="FFFFFFFF" w:tentative="1">
+      <w:start w:val="1"/>
+      <w:numFmt w:val="lowerRoman"/>
+      <w:lvlText w:val="%9."/>
+      <w:lvlJc w:val="right"/>
+      <w:pPr>
+        <w:ind w:left="6480" w:hanging="180"/>
+      </w:pPr>
+    </w:lvl>
+  </w:abstractNum>
+  <w:abstractNum w:abstractNumId="9" w15:restartNumberingAfterBreak="0">
     <w:nsid w:val="711574CD"/>
     <w:multiLevelType w:val="hybridMultilevel"/>
     <w:tmpl w:val="550C07F0"/>
@@ -1191,7 +1635,7 @@
       </w:pPr>
     </w:lvl>
   </w:abstractNum>
-  <w:abstractNum w:abstractNumId="6" w15:restartNumberingAfterBreak="0">
+  <w:abstractNum w:abstractNumId="10" w15:restartNumberingAfterBreak="0">
     <w:nsid w:val="74012C35"/>
     <w:multiLevelType w:val="hybridMultilevel"/>
     <w:tmpl w:val="898C649C"/>
@@ -1278,25 +1722,37 @@
     </w:lvl>
   </w:abstractNum>
   <w:num w:numId="1" w16cid:durableId="790169694">
-    <w:abstractNumId w:val="3"/>
+    <w:abstractNumId w:val="6"/>
   </w:num>
   <w:num w:numId="2" w16cid:durableId="1023478656">
-    <w:abstractNumId w:val="6"/>
+    <w:abstractNumId w:val="10"/>
   </w:num>
   <w:num w:numId="3" w16cid:durableId="1716659804">
-    <w:abstractNumId w:val="2"/>
+    <w:abstractNumId w:val="3"/>
   </w:num>
   <w:num w:numId="4" w16cid:durableId="1964967799">
     <w:abstractNumId w:val="0"/>
   </w:num>
   <w:num w:numId="5" w16cid:durableId="366417356">
-    <w:abstractNumId w:val="5"/>
+    <w:abstractNumId w:val="9"/>
   </w:num>
   <w:num w:numId="6" w16cid:durableId="1068923862">
+    <w:abstractNumId w:val="2"/>
+  </w:num>
+  <w:num w:numId="7" w16cid:durableId="776098546">
+    <w:abstractNumId w:val="7"/>
+  </w:num>
+  <w:num w:numId="8" w16cid:durableId="2006856370">
     <w:abstractNumId w:val="1"/>
   </w:num>
-  <w:num w:numId="7" w16cid:durableId="776098546">
+  <w:num w:numId="9" w16cid:durableId="1592078139">
     <w:abstractNumId w:val="4"/>
+  </w:num>
+  <w:num w:numId="10" w16cid:durableId="748891604">
+    <w:abstractNumId w:val="8"/>
+  </w:num>
+  <w:num w:numId="11" w16cid:durableId="1673994321">
+    <w:abstractNumId w:val="5"/>
   </w:num>
 </w:numbering>
 </file>
@@ -1719,6 +2175,7 @@
   <w:style w:type="character" w:default="1" w:styleId="DefaultParagraphFont">
     <w:name w:val="Default Paragraph Font"/>
     <w:uiPriority w:val="1"/>
+    <w:semiHidden/>
     <w:unhideWhenUsed/>
   </w:style>
   <w:style w:type="table" w:default="1" w:styleId="TableNormal">

</xml_diff>